<commit_message>
Raw datasets added; changes to plotting script
- csv files of raw rainfall data added
- csv files of rsam data added
- updated voice alert function
</commit_message>
<xml_diff>
--- a/Manuscript/Volcanic hazard exacerbated by global warming–driven increase in heavy rainfall.docx
+++ b/Manuscript/Volcanic hazard exacerbated by global warming–driven increase in heavy rainfall.docx
@@ -980,7 +980,7 @@
           <w:sz w:val="22"/>
           <w:szCs w:val="22"/>
         </w:rPr>
-        <w:t>. More recently, a link between extreme rainfall, pore fluid changes at depth, and magma propagation has been proposedf</w:t>
+        <w:t>. More recently, a link between extreme rainfall, pore fluid changes at depth, and magma propagation has been proposed</w:t>
       </w:r>
       <w:r>
         <w:rPr>
@@ -4340,7 +4340,7 @@
           <w:rFonts w:ascii="Palatino Linotype" w:hAnsi="Palatino Linotype"/>
           <w:color w:val="000000" w:themeColor="text1"/>
         </w:rPr>
-        <w:t>am.</w:t>
+        <w:t>.</w:t>
       </w:r>
       <w:r>
         <w:rPr>
@@ -4740,39 +4740,21 @@
           <w:rFonts w:ascii="Palatino Linotype" w:hAnsi="Palatino Linotype"/>
           <w:color w:val="000000" w:themeColor="text1"/>
         </w:rPr>
-        <w:t xml:space="preserve"> has been triggered by heavy rainfall. Notable examples of activity following prolonged or extreme rainfall include the unexpected onset of an eruption at Egon in 2004, explosions and dome instabilities at </w:t>
-      </w:r>
-      <w:proofErr w:type="spellStart"/>
-      <w:r>
-        <w:rPr>
-          <w:rFonts w:ascii="Palatino Linotype" w:hAnsi="Palatino Linotype"/>
-          <w:color w:val="000000" w:themeColor="text1"/>
-        </w:rPr>
-        <w:t>Lokon-Empung</w:t>
-      </w:r>
-      <w:proofErr w:type="spellEnd"/>
-      <w:r>
-        <w:rPr>
-          <w:rFonts w:ascii="Palatino Linotype" w:hAnsi="Palatino Linotype"/>
-          <w:color w:val="000000" w:themeColor="text1"/>
-        </w:rPr>
-        <w:t xml:space="preserve"> in 2002 and 2011, and the sudden and tragically fatal explosive activity at </w:t>
-      </w:r>
-      <w:proofErr w:type="spellStart"/>
-      <w:r>
-        <w:rPr>
-          <w:rFonts w:ascii="Palatino Linotype" w:hAnsi="Palatino Linotype"/>
-          <w:color w:val="000000" w:themeColor="text1"/>
-        </w:rPr>
-        <w:t>Karangetang</w:t>
-      </w:r>
-      <w:proofErr w:type="spellEnd"/>
-      <w:r>
-        <w:rPr>
-          <w:rFonts w:ascii="Palatino Linotype" w:hAnsi="Palatino Linotype"/>
-          <w:color w:val="000000" w:themeColor="text1"/>
-        </w:rPr>
-        <w:t xml:space="preserve"> in 2010 (see </w:t>
+        <w:t xml:space="preserve"> has been triggered by heavy rainfall. Notable examples of activity following prolonged or extreme rainfall include the unexpected onset of an eruption at </w:t>
+      </w:r>
+      <w:r>
+        <w:rPr>
+          <w:rFonts w:ascii="Palatino Linotype" w:hAnsi="Palatino Linotype"/>
+          <w:color w:val="000000" w:themeColor="text1"/>
+        </w:rPr>
+        <w:t>8</w:t>
+      </w:r>
+      <w:r>
+        <w:rPr>
+          <w:rFonts w:ascii="Palatino Linotype" w:hAnsi="Palatino Linotype"/>
+          <w:color w:val="000000" w:themeColor="text1"/>
+        </w:rPr>
+        <w:t xml:space="preserve"> (see </w:t>
       </w:r>
       <w:r>
         <w:rPr>
@@ -4985,45 +4967,45 @@
           <w:rFonts w:ascii="Palatino Linotype" w:eastAsia="Calibri" w:hAnsi="Palatino Linotype" w:cs="Calibri"/>
           <w:color w:val="000000" w:themeColor="text1"/>
         </w:rPr>
-        <w:t xml:space="preserve"> to January 2021. Dashed black lines are linear regression of response </w:t>
+        <w:t xml:space="preserve"> to January 2021. Dashed black lines are linear regression of response for each model. Data are areal averages (see </w:t>
       </w:r>
       <w:r>
         <w:rPr>
           <w:rFonts w:ascii="Palatino Linotype" w:eastAsia="Calibri" w:hAnsi="Palatino Linotype" w:cs="Calibri"/>
+          <w:b/>
+          <w:color w:val="000000" w:themeColor="text1"/>
+        </w:rPr>
+        <w:t>Figure 3</w:t>
+      </w:r>
+      <w:r>
+        <w:rPr>
+          <w:rFonts w:ascii="Palatino Linotype" w:eastAsia="Calibri" w:hAnsi="Palatino Linotype" w:cs="Calibri"/>
+          <w:color w:val="000000" w:themeColor="text1"/>
+        </w:rPr>
+        <w:t xml:space="preserve"> for areal extent of each region). </w:t>
+      </w:r>
+      <w:r>
+        <w:rPr>
+          <w:rFonts w:ascii="Palatino Linotype" w:eastAsia="Calibri" w:hAnsi="Palatino Linotype" w:cs="Calibri"/>
+          <w:b/>
+          <w:color w:val="000000" w:themeColor="text1"/>
+        </w:rPr>
+        <w:t>g–l</w:t>
+      </w:r>
+      <w:r>
+        <w:rPr>
+          <w:rFonts w:ascii="Palatino Linotype" w:eastAsia="Calibri" w:hAnsi="Palatino Linotype" w:cs="Calibri"/>
+          <w:color w:val="000000" w:themeColor="text1"/>
+        </w:rPr>
+        <w:t xml:space="preserve"> </w:t>
+      </w:r>
+      <w:r>
+        <w:rPr>
+          <w:rFonts w:ascii="Palatino Linotype" w:eastAsia="Calibri" w:hAnsi="Palatino Linotype" w:cs="Calibri"/>
           <w:color w:val="000000" w:themeColor="text1"/>
         </w:rPr>
         <w:lastRenderedPageBreak/>
-        <w:t xml:space="preserve">for each model. Data are areal averages (see </w:t>
-      </w:r>
-      <w:r>
-        <w:rPr>
-          <w:rFonts w:ascii="Palatino Linotype" w:eastAsia="Calibri" w:hAnsi="Palatino Linotype" w:cs="Calibri"/>
-          <w:b/>
-          <w:color w:val="000000" w:themeColor="text1"/>
-        </w:rPr>
-        <w:t>Figure 3</w:t>
-      </w:r>
-      <w:r>
-        <w:rPr>
-          <w:rFonts w:ascii="Palatino Linotype" w:eastAsia="Calibri" w:hAnsi="Palatino Linotype" w:cs="Calibri"/>
-          <w:color w:val="000000" w:themeColor="text1"/>
-        </w:rPr>
-        <w:t xml:space="preserve"> for areal extent of each region). </w:t>
-      </w:r>
-      <w:r>
-        <w:rPr>
-          <w:rFonts w:ascii="Palatino Linotype" w:eastAsia="Calibri" w:hAnsi="Palatino Linotype" w:cs="Calibri"/>
-          <w:b/>
-          <w:color w:val="000000" w:themeColor="text1"/>
-        </w:rPr>
-        <w:t>g–l</w:t>
-      </w:r>
-      <w:r>
-        <w:rPr>
-          <w:rFonts w:ascii="Palatino Linotype" w:eastAsia="Calibri" w:hAnsi="Palatino Linotype" w:cs="Calibri"/>
-          <w:color w:val="000000" w:themeColor="text1"/>
-        </w:rPr>
-        <w:t xml:space="preserve"> As </w:t>
+        <w:t xml:space="preserve">As </w:t>
       </w:r>
       <w:r>
         <w:rPr>
@@ -10161,7 +10143,15 @@
         <w:rPr>
           <w:color w:val="000000" w:themeColor="text1"/>
         </w:rPr>
-        <w:t>, 22-1-22–4 (2002).</w:t>
+        <w:t>, 22-1-22–4 (20</w:t>
+      </w:r>
+      <w:bookmarkStart w:id="10" w:name="_GoBack"/>
+      <w:bookmarkEnd w:id="10"/>
+      <w:r>
+        <w:rPr>
+          <w:color w:val="000000" w:themeColor="text1"/>
+        </w:rPr>
+        <w:t>02).</w:t>
       </w:r>
     </w:p>
     <w:p>
@@ -12478,8 +12468,8 @@
           <w:color w:val="000000" w:themeColor="text1"/>
         </w:rPr>
       </w:pPr>
-      <w:bookmarkStart w:id="10" w:name="_5ap0d0kmr4ns" w:colFirst="0" w:colLast="0"/>
-      <w:bookmarkEnd w:id="10"/>
+      <w:bookmarkStart w:id="11" w:name="_5ap0d0kmr4ns" w:colFirst="0" w:colLast="0"/>
+      <w:bookmarkEnd w:id="11"/>
       <w:r>
         <w:rPr>
           <w:rFonts w:ascii="Palatino Linotype" w:hAnsi="Palatino Linotype"/>
@@ -12542,8 +12532,8 @@
           <w:color w:val="000000" w:themeColor="text1"/>
         </w:rPr>
       </w:pPr>
-      <w:bookmarkStart w:id="11" w:name="_iuxq4m789ent" w:colFirst="0" w:colLast="0"/>
-      <w:bookmarkEnd w:id="11"/>
+      <w:bookmarkStart w:id="12" w:name="_iuxq4m789ent" w:colFirst="0" w:colLast="0"/>
+      <w:bookmarkEnd w:id="12"/>
       <w:r>
         <w:rPr>
           <w:rFonts w:ascii="Palatino Linotype" w:hAnsi="Palatino Linotype"/>
@@ -12592,8 +12582,8 @@
           <w:color w:val="000000" w:themeColor="text1"/>
         </w:rPr>
       </w:pPr>
-      <w:bookmarkStart w:id="12" w:name="_lty9c64fkwdt" w:colFirst="0" w:colLast="0"/>
-      <w:bookmarkEnd w:id="12"/>
+      <w:bookmarkStart w:id="13" w:name="_lty9c64fkwdt" w:colFirst="0" w:colLast="0"/>
+      <w:bookmarkEnd w:id="13"/>
       <w:r>
         <w:rPr>
           <w:rFonts w:ascii="Palatino Linotype" w:hAnsi="Palatino Linotype"/>
@@ -12635,8 +12625,8 @@
           <w:color w:val="000000" w:themeColor="text1"/>
         </w:rPr>
       </w:pPr>
-      <w:bookmarkStart w:id="13" w:name="_uvx1igeh5i1l" w:colFirst="0" w:colLast="0"/>
-      <w:bookmarkEnd w:id="13"/>
+      <w:bookmarkStart w:id="14" w:name="_uvx1igeh5i1l" w:colFirst="0" w:colLast="0"/>
+      <w:bookmarkEnd w:id="14"/>
       <w:r>
         <w:rPr>
           <w:rFonts w:ascii="Palatino Linotype" w:hAnsi="Palatino Linotype"/>
@@ -12671,8 +12661,8 @@
           <w:color w:val="000000" w:themeColor="text1"/>
         </w:rPr>
       </w:pPr>
-      <w:bookmarkStart w:id="14" w:name="_xos97lqbbcor" w:colFirst="0" w:colLast="0"/>
-      <w:bookmarkEnd w:id="14"/>
+      <w:bookmarkStart w:id="15" w:name="_xos97lqbbcor" w:colFirst="0" w:colLast="0"/>
+      <w:bookmarkEnd w:id="15"/>
       <w:r>
         <w:rPr>
           <w:rFonts w:ascii="Palatino Linotype" w:hAnsi="Palatino Linotype"/>
@@ -12806,8 +12796,6 @@
         </w:rPr>
         <w:t>).</w:t>
       </w:r>
-      <w:bookmarkStart w:id="15" w:name="_GoBack"/>
-      <w:bookmarkEnd w:id="15"/>
     </w:p>
     <w:sectPr>
       <w:headerReference w:type="default" r:id="rId11"/>

</xml_diff>